<commit_message>
Final version of the app
</commit_message>
<xml_diff>
--- a/ToyotaManagerHelper/TOYOTA MANAGER HELPER.docx
+++ b/ToyotaManagerHelper/TOYOTA MANAGER HELPER.docx
@@ -94,8 +94,6 @@
           <w:lang w:val="en-US"/>
         </w:rPr>
       </w:pPr>
-      <w:bookmarkStart w:id="0" w:name="_GoBack"/>
-      <w:bookmarkEnd w:id="0"/>
       <w:r>
         <w:rPr>
           <w:rFonts w:ascii="Times New Roman" w:hAnsi="Times New Roman" w:cs="Times New Roman"/>
@@ -143,249 +141,17 @@
           <w:szCs w:val="28"/>
           <w:lang w:val="en-US"/>
         </w:rPr>
-        <w:t>The</w:t>
-      </w:r>
-      <w:r>
-        <w:rPr>
-          <w:rFonts w:ascii="Times New Roman" w:hAnsi="Times New Roman" w:cs="Times New Roman"/>
-          <w:sz w:val="28"/>
-          <w:szCs w:val="28"/>
-          <w:lang w:val="en-US"/>
-        </w:rPr>
-        <w:t xml:space="preserve"> application output all models of the cars with information of </w:t>
-      </w:r>
-      <w:proofErr w:type="spellStart"/>
-      <w:r>
-        <w:rPr>
-          <w:rFonts w:ascii="Times New Roman" w:hAnsi="Times New Roman" w:cs="Times New Roman"/>
-          <w:sz w:val="28"/>
-          <w:szCs w:val="28"/>
-          <w:lang w:val="en-US"/>
-        </w:rPr>
-        <w:t>complectation</w:t>
-      </w:r>
-      <w:proofErr w:type="spellEnd"/>
-      <w:r>
-        <w:rPr>
-          <w:rFonts w:ascii="Times New Roman" w:hAnsi="Times New Roman" w:cs="Times New Roman"/>
-          <w:sz w:val="28"/>
-          <w:szCs w:val="28"/>
-          <w:lang w:val="en-US"/>
-        </w:rPr>
-        <w:t xml:space="preserve"> set and their price, sorted price of </w:t>
-      </w:r>
-      <w:proofErr w:type="spellStart"/>
-      <w:r>
-        <w:rPr>
-          <w:rFonts w:ascii="Times New Roman" w:hAnsi="Times New Roman" w:cs="Times New Roman"/>
-          <w:sz w:val="28"/>
-          <w:szCs w:val="28"/>
-          <w:lang w:val="en-US"/>
-        </w:rPr>
-        <w:t>complectation</w:t>
-      </w:r>
-      <w:proofErr w:type="spellEnd"/>
-      <w:r>
-        <w:rPr>
-          <w:rFonts w:ascii="Times New Roman" w:hAnsi="Times New Roman" w:cs="Times New Roman"/>
-          <w:sz w:val="28"/>
-          <w:szCs w:val="28"/>
-          <w:lang w:val="en-US"/>
-        </w:rPr>
-        <w:t xml:space="preserve"> set, sorted cars with cost of </w:t>
-      </w:r>
-      <w:proofErr w:type="gramStart"/>
-      <w:r>
-        <w:rPr>
-          <w:rFonts w:ascii="Times New Roman" w:hAnsi="Times New Roman" w:cs="Times New Roman"/>
-          <w:sz w:val="28"/>
-          <w:szCs w:val="28"/>
-          <w:lang w:val="en-US"/>
-        </w:rPr>
-        <w:t>model,  output</w:t>
-      </w:r>
-      <w:proofErr w:type="gramEnd"/>
-      <w:r>
-        <w:rPr>
-          <w:rFonts w:ascii="Times New Roman" w:hAnsi="Times New Roman" w:cs="Times New Roman"/>
-          <w:sz w:val="28"/>
-          <w:szCs w:val="28"/>
-          <w:lang w:val="en-US"/>
-        </w:rPr>
-        <w:t xml:space="preserve"> cars in given price range which you input, serialize a</w:t>
-      </w:r>
-      <w:r>
-        <w:rPr>
-          <w:rFonts w:ascii="Times New Roman" w:hAnsi="Times New Roman" w:cs="Times New Roman"/>
-          <w:sz w:val="28"/>
-          <w:szCs w:val="28"/>
-          <w:lang w:val="en-US"/>
-        </w:rPr>
-        <w:t xml:space="preserve">nd </w:t>
-      </w:r>
-      <w:proofErr w:type="spellStart"/>
-      <w:r>
-        <w:rPr>
-          <w:rFonts w:ascii="Times New Roman" w:hAnsi="Times New Roman" w:cs="Times New Roman"/>
-          <w:sz w:val="28"/>
-          <w:szCs w:val="28"/>
-          <w:lang w:val="en-US"/>
-        </w:rPr>
-        <w:t>deserialize</w:t>
-      </w:r>
-      <w:proofErr w:type="spellEnd"/>
-      <w:r>
-        <w:rPr>
-          <w:rFonts w:ascii="Times New Roman" w:hAnsi="Times New Roman" w:cs="Times New Roman"/>
-          <w:sz w:val="28"/>
-          <w:szCs w:val="28"/>
-          <w:lang w:val="en-US"/>
-        </w:rPr>
-        <w:t xml:space="preserve"> data of the cars</w:t>
-      </w:r>
-      <w:r>
-        <w:rPr>
-          <w:rFonts w:ascii="Times New Roman" w:hAnsi="Times New Roman" w:cs="Times New Roman"/>
-          <w:sz w:val="28"/>
-          <w:szCs w:val="28"/>
-          <w:lang w:val="en-US"/>
-        </w:rPr>
-        <w:t>.</w:t>
-      </w:r>
-    </w:p>
-    <w:p>
-      <w:pPr>
-        <w:rPr>
-          <w:rFonts w:ascii="Times New Roman" w:hAnsi="Times New Roman" w:cs="Times New Roman"/>
-          <w:sz w:val="28"/>
-          <w:szCs w:val="28"/>
-          <w:lang w:val="en-US"/>
-        </w:rPr>
-      </w:pPr>
-    </w:p>
-    <w:p>
-      <w:pPr>
-        <w:rPr>
-          <w:noProof/>
-          <w:lang w:val="en-US" w:eastAsia="ru-RU"/>
-        </w:rPr>
-      </w:pPr>
-      <w:r>
-        <w:rPr>
-          <w:rFonts w:ascii="Times New Roman" w:hAnsi="Times New Roman" w:cs="Times New Roman"/>
-          <w:sz w:val="28"/>
-          <w:szCs w:val="28"/>
-          <w:lang w:val="en-US"/>
-        </w:rPr>
-        <w:tab/>
-        <w:t xml:space="preserve">There is a list of Toyota cars of different </w:t>
-      </w:r>
-      <w:proofErr w:type="gramStart"/>
-      <w:r>
-        <w:rPr>
-          <w:rFonts w:ascii="Times New Roman" w:hAnsi="Times New Roman" w:cs="Times New Roman"/>
-          <w:sz w:val="28"/>
-          <w:szCs w:val="28"/>
-          <w:lang w:val="en-US"/>
-        </w:rPr>
-        <w:t>models(</w:t>
-      </w:r>
-      <w:proofErr w:type="spellStart"/>
-      <w:proofErr w:type="gramEnd"/>
-      <w:r>
-        <w:rPr>
-          <w:rFonts w:ascii="Times New Roman" w:hAnsi="Times New Roman" w:cs="Times New Roman"/>
-          <w:sz w:val="28"/>
-          <w:szCs w:val="28"/>
-          <w:lang w:val="en-US"/>
-        </w:rPr>
-        <w:t>LandCruiser</w:t>
-      </w:r>
-      <w:proofErr w:type="spellEnd"/>
-      <w:r>
-        <w:rPr>
-          <w:rFonts w:ascii="Times New Roman" w:hAnsi="Times New Roman" w:cs="Times New Roman"/>
-          <w:sz w:val="28"/>
-          <w:szCs w:val="28"/>
-          <w:lang w:val="en-US"/>
-        </w:rPr>
-        <w:t xml:space="preserve">, Camry, Corolla) with </w:t>
-      </w:r>
-      <w:r>
-        <w:rPr>
-          <w:rFonts w:ascii="Times New Roman" w:hAnsi="Times New Roman" w:cs="Times New Roman"/>
-          <w:sz w:val="28"/>
-          <w:szCs w:val="28"/>
-          <w:lang w:val="en-US"/>
-        </w:rPr>
-        <w:t xml:space="preserve">a certain </w:t>
-      </w:r>
-      <w:proofErr w:type="spellStart"/>
-      <w:r>
-        <w:rPr>
-          <w:rFonts w:ascii="Times New Roman" w:hAnsi="Times New Roman" w:cs="Times New Roman"/>
-          <w:sz w:val="28"/>
-          <w:szCs w:val="28"/>
-          <w:lang w:val="en-US"/>
-        </w:rPr>
-        <w:t>complectation</w:t>
-      </w:r>
-      <w:proofErr w:type="spellEnd"/>
-      <w:r>
-        <w:rPr>
-          <w:rFonts w:ascii="Times New Roman" w:hAnsi="Times New Roman" w:cs="Times New Roman"/>
-          <w:sz w:val="28"/>
-          <w:szCs w:val="28"/>
-          <w:lang w:val="en-US"/>
-        </w:rPr>
-        <w:t xml:space="preserve">, all data insert in collection </w:t>
-      </w:r>
-      <w:r>
-        <w:rPr>
-          <w:rFonts w:ascii="Times New Roman" w:hAnsi="Times New Roman" w:cs="Times New Roman"/>
-          <w:b/>
-          <w:sz w:val="28"/>
-          <w:szCs w:val="28"/>
-          <w:lang w:val="en-US"/>
-        </w:rPr>
-        <w:t>cars</w:t>
-      </w:r>
-      <w:r>
-        <w:rPr>
-          <w:rFonts w:ascii="Times New Roman" w:hAnsi="Times New Roman" w:cs="Times New Roman"/>
-          <w:sz w:val="28"/>
-          <w:szCs w:val="28"/>
-          <w:lang w:val="en-US"/>
-        </w:rPr>
-        <w:t>.</w:t>
-      </w:r>
-      <w:r>
-        <w:rPr>
-          <w:noProof/>
-          <w:lang w:val="en-US" w:eastAsia="ru-RU"/>
-        </w:rPr>
-        <w:t xml:space="preserve"> </w:t>
-      </w:r>
-    </w:p>
-    <w:p>
-      <w:pPr>
-        <w:jc w:val="center"/>
-        <w:rPr>
-          <w:rFonts w:ascii="Times New Roman" w:hAnsi="Times New Roman" w:cs="Times New Roman"/>
-          <w:sz w:val="28"/>
-          <w:szCs w:val="28"/>
-          <w:lang w:val="en-US"/>
-        </w:rPr>
-      </w:pPr>
+        <w:t>If you running this console application you see menu with 5 case’s.</w:t>
+      </w:r>
       <w:r>
         <w:rPr>
           <w:noProof/>
           <w:lang w:eastAsia="ru-RU"/>
         </w:rPr>
         <w:drawing>
-          <wp:inline distT="0" distB="0" distL="0" distR="0" wp14:anchorId="6337A10D" wp14:editId="682A54CC">
-            <wp:extent cx="2572532" cy="3146811"/>
-            <wp:effectExtent l="0" t="0" r="0" b="0"/>
+          <wp:inline distT="0" distB="0" distL="0" distR="0" wp14:anchorId="67A3AD4E" wp14:editId="1A9522E4">
+            <wp:extent cx="5940425" cy="1043305"/>
+            <wp:effectExtent l="0" t="0" r="3175" b="4445"/>
             <wp:docPr id="1" name="Рисунок 1"/>
             <wp:cNvGraphicFramePr>
               <a:graphicFrameLocks xmlns:a="http://schemas.openxmlformats.org/drawingml/2006/main" noChangeAspect="1"/>
@@ -406,7 +172,7 @@
                   <pic:spPr>
                     <a:xfrm>
                       <a:off x="0" y="0"/>
-                      <a:ext cx="2616764" cy="3200917"/>
+                      <a:ext cx="5940425" cy="1043305"/>
                     </a:xfrm>
                     <a:prstGeom prst="rect">
                       <a:avLst/>
@@ -418,349 +184,546 @@
           </wp:inline>
         </w:drawing>
       </w:r>
-    </w:p>
-    <w:p>
-      <w:pPr>
-        <w:rPr>
-          <w:rFonts w:ascii="Times New Roman" w:hAnsi="Times New Roman" w:cs="Times New Roman"/>
-          <w:sz w:val="28"/>
-          <w:szCs w:val="28"/>
-          <w:lang w:val="en-US"/>
-        </w:rPr>
-      </w:pPr>
-      <w:r>
-        <w:rPr>
-          <w:rFonts w:ascii="Times New Roman" w:hAnsi="Times New Roman" w:cs="Times New Roman"/>
-          <w:sz w:val="28"/>
-          <w:szCs w:val="28"/>
-          <w:lang w:val="en-US"/>
-        </w:rPr>
-        <w:tab/>
-        <w:t xml:space="preserve">To sort cars need use method </w:t>
-      </w:r>
-      <w:proofErr w:type="spellStart"/>
-      <w:proofErr w:type="gramStart"/>
-      <w:r>
-        <w:rPr>
-          <w:rFonts w:ascii="Times New Roman" w:hAnsi="Times New Roman" w:cs="Times New Roman"/>
-          <w:sz w:val="28"/>
-          <w:szCs w:val="28"/>
-          <w:lang w:val="en-US"/>
-        </w:rPr>
-        <w:t>SortedComplectationOfCars</w:t>
-      </w:r>
-      <w:proofErr w:type="spellEnd"/>
-      <w:r>
-        <w:rPr>
-          <w:rFonts w:ascii="Times New Roman" w:hAnsi="Times New Roman" w:cs="Times New Roman"/>
-          <w:sz w:val="28"/>
-          <w:szCs w:val="28"/>
-          <w:lang w:val="en-US"/>
-        </w:rPr>
-        <w:t>(</w:t>
-      </w:r>
-      <w:proofErr w:type="gramEnd"/>
-      <w:r>
-        <w:rPr>
-          <w:rFonts w:ascii="Times New Roman" w:hAnsi="Times New Roman" w:cs="Times New Roman"/>
-          <w:sz w:val="28"/>
-          <w:szCs w:val="28"/>
-          <w:lang w:val="en-US"/>
-        </w:rPr>
-        <w:t xml:space="preserve">) by passing collection </w:t>
-      </w:r>
-      <w:r>
-        <w:rPr>
-          <w:rFonts w:ascii="Times New Roman" w:hAnsi="Times New Roman" w:cs="Times New Roman"/>
-          <w:b/>
-          <w:sz w:val="28"/>
-          <w:szCs w:val="28"/>
-          <w:lang w:val="en-US"/>
-        </w:rPr>
-        <w:t>cars</w:t>
-      </w:r>
-      <w:r>
-        <w:rPr>
-          <w:rFonts w:ascii="Times New Roman" w:hAnsi="Times New Roman" w:cs="Times New Roman"/>
-          <w:sz w:val="28"/>
-          <w:szCs w:val="28"/>
-          <w:lang w:val="en-US"/>
-        </w:rPr>
-        <w:t xml:space="preserve">. This method </w:t>
-      </w:r>
-      <w:proofErr w:type="gramStart"/>
-      <w:r>
-        <w:rPr>
-          <w:rFonts w:ascii="Times New Roman" w:hAnsi="Times New Roman" w:cs="Times New Roman"/>
-          <w:sz w:val="28"/>
-          <w:szCs w:val="28"/>
-          <w:lang w:val="en-US"/>
-        </w:rPr>
-        <w:t>display</w:t>
-      </w:r>
-      <w:proofErr w:type="gramEnd"/>
-      <w:r>
-        <w:rPr>
-          <w:rFonts w:ascii="Times New Roman" w:hAnsi="Times New Roman" w:cs="Times New Roman"/>
-          <w:sz w:val="28"/>
-          <w:szCs w:val="28"/>
-          <w:lang w:val="en-US"/>
-        </w:rPr>
-        <w:t xml:space="preserve"> only cost of </w:t>
-      </w:r>
-      <w:proofErr w:type="spellStart"/>
-      <w:r>
-        <w:rPr>
-          <w:rFonts w:ascii="Times New Roman" w:hAnsi="Times New Roman" w:cs="Times New Roman"/>
-          <w:sz w:val="28"/>
-          <w:szCs w:val="28"/>
-          <w:lang w:val="en-US"/>
-        </w:rPr>
-        <w:t>complectation</w:t>
-      </w:r>
-      <w:proofErr w:type="spellEnd"/>
-      <w:r>
-        <w:rPr>
-          <w:rFonts w:ascii="Times New Roman" w:hAnsi="Times New Roman" w:cs="Times New Roman"/>
-          <w:sz w:val="28"/>
-          <w:szCs w:val="28"/>
-          <w:lang w:val="en-US"/>
-        </w:rPr>
-        <w:t xml:space="preserve"> set without price of the model of car.</w:t>
-      </w:r>
-    </w:p>
-    <w:p>
-      <w:pPr>
-        <w:rPr>
-          <w:rFonts w:ascii="Times New Roman" w:hAnsi="Times New Roman" w:cs="Times New Roman"/>
-          <w:sz w:val="28"/>
-          <w:szCs w:val="28"/>
-          <w:lang w:val="en-US"/>
-        </w:rPr>
-      </w:pPr>
-      <w:r>
-        <w:rPr>
-          <w:rFonts w:ascii="Times New Roman" w:hAnsi="Times New Roman" w:cs="Times New Roman"/>
-          <w:sz w:val="28"/>
-          <w:szCs w:val="28"/>
-          <w:lang w:val="en-US"/>
-        </w:rPr>
-        <w:tab/>
-        <w:t xml:space="preserve">For sorting cars by price need use method </w:t>
-      </w:r>
-      <w:proofErr w:type="spellStart"/>
-      <w:proofErr w:type="gramStart"/>
-      <w:r>
-        <w:rPr>
-          <w:rFonts w:ascii="Times New Roman" w:hAnsi="Times New Roman" w:cs="Times New Roman"/>
-          <w:sz w:val="28"/>
-          <w:szCs w:val="28"/>
-          <w:lang w:val="en-US"/>
-        </w:rPr>
-        <w:t>SortedCarCost</w:t>
-      </w:r>
-      <w:proofErr w:type="spellEnd"/>
-      <w:r>
-        <w:rPr>
-          <w:rFonts w:ascii="Times New Roman" w:hAnsi="Times New Roman" w:cs="Times New Roman"/>
-          <w:sz w:val="28"/>
-          <w:szCs w:val="28"/>
-          <w:lang w:val="en-US"/>
-        </w:rPr>
-        <w:t>(</w:t>
-      </w:r>
-      <w:proofErr w:type="gramEnd"/>
-      <w:r>
-        <w:rPr>
-          <w:rFonts w:ascii="Times New Roman" w:hAnsi="Times New Roman" w:cs="Times New Roman"/>
-          <w:sz w:val="28"/>
-          <w:szCs w:val="28"/>
-          <w:lang w:val="en-US"/>
-        </w:rPr>
-        <w:t xml:space="preserve">) by passing collection cars. This method </w:t>
-      </w:r>
-      <w:proofErr w:type="gramStart"/>
-      <w:r>
-        <w:rPr>
-          <w:rFonts w:ascii="Times New Roman" w:hAnsi="Times New Roman" w:cs="Times New Roman"/>
-          <w:sz w:val="28"/>
-          <w:szCs w:val="28"/>
-          <w:lang w:val="en-US"/>
-        </w:rPr>
-        <w:t>display</w:t>
-      </w:r>
-      <w:proofErr w:type="gramEnd"/>
-      <w:r>
-        <w:rPr>
-          <w:rFonts w:ascii="Times New Roman" w:hAnsi="Times New Roman" w:cs="Times New Roman"/>
-          <w:sz w:val="28"/>
-          <w:szCs w:val="28"/>
-          <w:lang w:val="en-US"/>
-        </w:rPr>
-        <w:t xml:space="preserve"> the price of the car taking into complete set and price of model.</w:t>
-      </w:r>
-    </w:p>
-    <w:p>
-      <w:pPr>
-        <w:rPr>
-          <w:rFonts w:ascii="Times New Roman" w:hAnsi="Times New Roman" w:cs="Times New Roman"/>
-          <w:sz w:val="28"/>
-          <w:szCs w:val="28"/>
-          <w:lang w:val="en-US"/>
-        </w:rPr>
-      </w:pPr>
-      <w:r>
-        <w:rPr>
-          <w:rFonts w:ascii="Times New Roman" w:hAnsi="Times New Roman" w:cs="Times New Roman"/>
-          <w:sz w:val="28"/>
-          <w:szCs w:val="28"/>
-          <w:lang w:val="en-US"/>
-        </w:rPr>
-        <w:tab/>
-        <w:t xml:space="preserve">To sort cars given price range need use </w:t>
-      </w:r>
-      <w:proofErr w:type="spellStart"/>
-      <w:proofErr w:type="gramStart"/>
-      <w:r>
-        <w:rPr>
-          <w:rFonts w:ascii="Times New Roman" w:hAnsi="Times New Roman" w:cs="Times New Roman"/>
-          <w:sz w:val="28"/>
-          <w:szCs w:val="28"/>
-          <w:lang w:val="en-US"/>
-        </w:rPr>
-        <w:t>GetComplectationOfPriceRange</w:t>
-      </w:r>
-      <w:proofErr w:type="spellEnd"/>
-      <w:r>
-        <w:rPr>
-          <w:rFonts w:ascii="Times New Roman" w:hAnsi="Times New Roman" w:cs="Times New Roman"/>
-          <w:sz w:val="28"/>
-          <w:szCs w:val="28"/>
-          <w:lang w:val="en-US"/>
-        </w:rPr>
-        <w:t>(</w:t>
-      </w:r>
-      <w:proofErr w:type="gramEnd"/>
-      <w:r>
-        <w:rPr>
-          <w:rFonts w:ascii="Times New Roman" w:hAnsi="Times New Roman" w:cs="Times New Roman"/>
-          <w:sz w:val="28"/>
-          <w:szCs w:val="28"/>
-          <w:lang w:val="en-US"/>
-        </w:rPr>
-        <w:t xml:space="preserve">) method. This method accepts a collection </w:t>
-      </w:r>
-      <w:r>
-        <w:rPr>
-          <w:rFonts w:ascii="Times New Roman" w:hAnsi="Times New Roman" w:cs="Times New Roman"/>
-          <w:b/>
-          <w:sz w:val="28"/>
-          <w:szCs w:val="28"/>
-          <w:lang w:val="en-US"/>
-        </w:rPr>
-        <w:t>cars</w:t>
-      </w:r>
-      <w:r>
-        <w:rPr>
-          <w:rFonts w:ascii="Times New Roman" w:hAnsi="Times New Roman" w:cs="Times New Roman"/>
-          <w:b/>
+      <w:r>
+        <w:rPr>
+          <w:rFonts w:ascii="Times New Roman" w:hAnsi="Times New Roman" w:cs="Times New Roman"/>
           <w:sz w:val="28"/>
           <w:szCs w:val="28"/>
           <w:lang w:val="en-US"/>
         </w:rPr>
         <w:t xml:space="preserve"> </w:t>
       </w:r>
-      <w:r>
-        <w:rPr>
-          <w:rFonts w:ascii="Times New Roman" w:hAnsi="Times New Roman" w:cs="Times New Roman"/>
-          <w:sz w:val="28"/>
-          <w:szCs w:val="28"/>
-          <w:lang w:val="en-US"/>
-        </w:rPr>
-        <w:t xml:space="preserve">and entering price range and display </w:t>
-      </w:r>
-      <w:r>
-        <w:rPr>
-          <w:rFonts w:ascii="Times New Roman" w:hAnsi="Times New Roman" w:cs="Times New Roman"/>
-          <w:sz w:val="28"/>
-          <w:szCs w:val="28"/>
-          <w:lang w:val="en-US"/>
-        </w:rPr>
-        <w:t>all cars in the price range.</w:t>
-      </w:r>
-    </w:p>
-    <w:p>
-      <w:pPr>
-        <w:rPr>
-          <w:rFonts w:ascii="Times New Roman" w:hAnsi="Times New Roman" w:cs="Times New Roman"/>
-          <w:sz w:val="28"/>
-          <w:szCs w:val="28"/>
-          <w:lang w:val="en-US"/>
-        </w:rPr>
-      </w:pPr>
-      <w:r>
-        <w:rPr>
-          <w:rFonts w:ascii="Times New Roman" w:hAnsi="Times New Roman" w:cs="Times New Roman"/>
-          <w:sz w:val="28"/>
-          <w:szCs w:val="28"/>
-          <w:lang w:val="en-US"/>
+    </w:p>
+    <w:p>
+      <w:pPr>
+        <w:rPr>
+          <w:rFonts w:ascii="Times New Roman" w:hAnsi="Times New Roman" w:cs="Times New Roman"/>
+          <w:noProof/>
+          <w:sz w:val="28"/>
+          <w:lang w:val="en-US" w:eastAsia="ru-RU"/>
+        </w:rPr>
+      </w:pPr>
+      <w:r>
+        <w:rPr>
+          <w:rFonts w:ascii="Times New Roman" w:hAnsi="Times New Roman" w:cs="Times New Roman"/>
+          <w:sz w:val="28"/>
+          <w:szCs w:val="28"/>
+          <w:lang w:val="en-US"/>
+        </w:rPr>
+        <w:t>Enter 1 – to view list about cars which is included to the application directory, file name is “CarsAvailable.txt”</w:t>
+      </w:r>
+      <w:r>
+        <w:rPr>
+          <w:rFonts w:ascii="Times New Roman" w:hAnsi="Times New Roman" w:cs="Times New Roman"/>
+          <w:noProof/>
+          <w:sz w:val="24"/>
+          <w:lang w:val="en-US" w:eastAsia="ru-RU"/>
+        </w:rPr>
+        <w:t xml:space="preserve">, </w:t>
+      </w:r>
+      <w:r>
+        <w:rPr>
+          <w:rFonts w:ascii="Times New Roman" w:hAnsi="Times New Roman" w:cs="Times New Roman"/>
+          <w:noProof/>
+          <w:sz w:val="28"/>
+          <w:lang w:val="en-US" w:eastAsia="ru-RU"/>
+        </w:rPr>
+        <w:t>press</w:t>
+      </w:r>
+      <w:r>
+        <w:rPr>
+          <w:rFonts w:ascii="Times New Roman" w:hAnsi="Times New Roman" w:cs="Times New Roman"/>
+          <w:noProof/>
+          <w:sz w:val="28"/>
+          <w:lang w:val="en-US" w:eastAsia="ru-RU"/>
+        </w:rPr>
+        <w:t xml:space="preserve"> any key to return to the menu.</w:t>
+      </w:r>
+    </w:p>
+    <w:p>
+      <w:pPr>
+        <w:rPr>
+          <w:rFonts w:ascii="Times New Roman" w:hAnsi="Times New Roman" w:cs="Times New Roman"/>
+          <w:noProof/>
+          <w:sz w:val="28"/>
+          <w:lang w:val="en-US" w:eastAsia="ru-RU"/>
+        </w:rPr>
+      </w:pPr>
+      <w:r>
+        <w:rPr>
+          <w:noProof/>
+          <w:lang w:eastAsia="ru-RU"/>
+        </w:rPr>
+        <w:drawing>
+          <wp:anchor distT="0" distB="0" distL="114300" distR="114300" simplePos="0" relativeHeight="251658240" behindDoc="1" locked="0" layoutInCell="1" allowOverlap="1" wp14:anchorId="4B1630E5" wp14:editId="2D5E945D">
+            <wp:simplePos x="0" y="0"/>
+            <wp:positionH relativeFrom="margin">
+              <wp:align>center</wp:align>
+            </wp:positionH>
+            <wp:positionV relativeFrom="paragraph">
+              <wp:posOffset>2540</wp:posOffset>
+            </wp:positionV>
+            <wp:extent cx="4716145" cy="5123815"/>
+            <wp:effectExtent l="0" t="0" r="8255" b="635"/>
+            <wp:wrapTight wrapText="bothSides">
+              <wp:wrapPolygon edited="0">
+                <wp:start x="0" y="0"/>
+                <wp:lineTo x="0" y="21522"/>
+                <wp:lineTo x="21551" y="21522"/>
+                <wp:lineTo x="21551" y="0"/>
+                <wp:lineTo x="0" y="0"/>
+              </wp:wrapPolygon>
+            </wp:wrapTight>
+            <wp:docPr id="2" name="Рисунок 2"/>
+            <wp:cNvGraphicFramePr>
+              <a:graphicFrameLocks xmlns:a="http://schemas.openxmlformats.org/drawingml/2006/main" noChangeAspect="1"/>
+            </wp:cNvGraphicFramePr>
+            <a:graphic xmlns:a="http://schemas.openxmlformats.org/drawingml/2006/main">
+              <a:graphicData uri="http://schemas.openxmlformats.org/drawingml/2006/picture">
+                <pic:pic xmlns:pic="http://schemas.openxmlformats.org/drawingml/2006/picture">
+                  <pic:nvPicPr>
+                    <pic:cNvPr id="1" name=""/>
+                    <pic:cNvPicPr/>
+                  </pic:nvPicPr>
+                  <pic:blipFill>
+                    <a:blip r:embed="rId6">
+                      <a:extLst>
+                        <a:ext uri="{28A0092B-C50C-407E-A947-70E740481C1C}">
+                          <a14:useLocalDpi xmlns:a14="http://schemas.microsoft.com/office/drawing/2010/main" val="0"/>
+                        </a:ext>
+                      </a:extLst>
+                    </a:blip>
+                    <a:stretch>
+                      <a:fillRect/>
+                    </a:stretch>
+                  </pic:blipFill>
+                  <pic:spPr>
+                    <a:xfrm>
+                      <a:off x="0" y="0"/>
+                      <a:ext cx="4716145" cy="5123815"/>
+                    </a:xfrm>
+                    <a:prstGeom prst="rect">
+                      <a:avLst/>
+                    </a:prstGeom>
+                  </pic:spPr>
+                </pic:pic>
+              </a:graphicData>
+            </a:graphic>
+            <wp14:sizeRelH relativeFrom="margin">
+              <wp14:pctWidth>0</wp14:pctWidth>
+            </wp14:sizeRelH>
+            <wp14:sizeRelV relativeFrom="margin">
+              <wp14:pctHeight>0</wp14:pctHeight>
+            </wp14:sizeRelV>
+          </wp:anchor>
+        </w:drawing>
+      </w:r>
+    </w:p>
+    <w:p>
+      <w:pPr>
+        <w:rPr>
+          <w:rFonts w:ascii="Times New Roman" w:hAnsi="Times New Roman" w:cs="Times New Roman"/>
+          <w:noProof/>
+          <w:sz w:val="28"/>
+          <w:lang w:val="en-US" w:eastAsia="ru-RU"/>
+        </w:rPr>
+      </w:pPr>
+    </w:p>
+    <w:p>
+      <w:pPr>
+        <w:rPr>
+          <w:rFonts w:ascii="Times New Roman" w:hAnsi="Times New Roman" w:cs="Times New Roman"/>
+          <w:noProof/>
+          <w:sz w:val="28"/>
+          <w:lang w:val="en-US" w:eastAsia="ru-RU"/>
+        </w:rPr>
+      </w:pPr>
+    </w:p>
+    <w:p>
+      <w:pPr>
+        <w:rPr>
+          <w:rFonts w:ascii="Times New Roman" w:hAnsi="Times New Roman" w:cs="Times New Roman"/>
+          <w:noProof/>
+          <w:sz w:val="28"/>
+          <w:lang w:val="en-US" w:eastAsia="ru-RU"/>
+        </w:rPr>
+      </w:pPr>
+    </w:p>
+    <w:p>
+      <w:pPr>
+        <w:rPr>
+          <w:rFonts w:ascii="Times New Roman" w:hAnsi="Times New Roman" w:cs="Times New Roman"/>
+          <w:noProof/>
+          <w:sz w:val="28"/>
+          <w:lang w:val="en-US" w:eastAsia="ru-RU"/>
+        </w:rPr>
+      </w:pPr>
+    </w:p>
+    <w:p>
+      <w:pPr>
+        <w:rPr>
+          <w:rFonts w:ascii="Times New Roman" w:hAnsi="Times New Roman" w:cs="Times New Roman"/>
+          <w:noProof/>
+          <w:sz w:val="28"/>
+          <w:lang w:val="en-US" w:eastAsia="ru-RU"/>
+        </w:rPr>
+      </w:pPr>
+    </w:p>
+    <w:p>
+      <w:pPr>
+        <w:rPr>
+          <w:rFonts w:ascii="Times New Roman" w:hAnsi="Times New Roman" w:cs="Times New Roman"/>
+          <w:noProof/>
+          <w:sz w:val="28"/>
+          <w:lang w:val="en-US" w:eastAsia="ru-RU"/>
+        </w:rPr>
+      </w:pPr>
+    </w:p>
+    <w:p>
+      <w:pPr>
+        <w:rPr>
+          <w:rFonts w:ascii="Times New Roman" w:hAnsi="Times New Roman" w:cs="Times New Roman"/>
+          <w:noProof/>
+          <w:sz w:val="28"/>
+          <w:lang w:val="en-US" w:eastAsia="ru-RU"/>
+        </w:rPr>
+      </w:pPr>
+    </w:p>
+    <w:p>
+      <w:pPr>
+        <w:rPr>
+          <w:rFonts w:ascii="Times New Roman" w:hAnsi="Times New Roman" w:cs="Times New Roman"/>
+          <w:noProof/>
+          <w:sz w:val="28"/>
+          <w:lang w:val="en-US" w:eastAsia="ru-RU"/>
+        </w:rPr>
+      </w:pPr>
+    </w:p>
+    <w:p>
+      <w:pPr>
+        <w:rPr>
+          <w:rFonts w:ascii="Times New Roman" w:hAnsi="Times New Roman" w:cs="Times New Roman"/>
+          <w:noProof/>
+          <w:sz w:val="28"/>
+          <w:lang w:val="en-US" w:eastAsia="ru-RU"/>
+        </w:rPr>
+      </w:pPr>
+    </w:p>
+    <w:p>
+      <w:pPr>
+        <w:rPr>
+          <w:rFonts w:ascii="Times New Roman" w:hAnsi="Times New Roman" w:cs="Times New Roman"/>
+          <w:noProof/>
+          <w:sz w:val="28"/>
+          <w:lang w:val="en-US" w:eastAsia="ru-RU"/>
+        </w:rPr>
+      </w:pPr>
+    </w:p>
+    <w:p>
+      <w:pPr>
+        <w:rPr>
+          <w:rFonts w:ascii="Times New Roman" w:hAnsi="Times New Roman" w:cs="Times New Roman"/>
+          <w:noProof/>
+          <w:sz w:val="28"/>
+          <w:lang w:val="en-US" w:eastAsia="ru-RU"/>
+        </w:rPr>
+      </w:pPr>
+    </w:p>
+    <w:p>
+      <w:pPr>
+        <w:rPr>
+          <w:rFonts w:ascii="Times New Roman" w:hAnsi="Times New Roman" w:cs="Times New Roman"/>
+          <w:noProof/>
+          <w:sz w:val="28"/>
+          <w:lang w:val="en-US" w:eastAsia="ru-RU"/>
+        </w:rPr>
+      </w:pPr>
+    </w:p>
+    <w:p>
+      <w:pPr>
+        <w:rPr>
+          <w:rFonts w:ascii="Times New Roman" w:hAnsi="Times New Roman" w:cs="Times New Roman"/>
+          <w:noProof/>
+          <w:sz w:val="28"/>
+          <w:lang w:val="en-US" w:eastAsia="ru-RU"/>
+        </w:rPr>
+      </w:pPr>
+    </w:p>
+    <w:p>
+      <w:pPr>
+        <w:rPr>
+          <w:rFonts w:ascii="Times New Roman" w:hAnsi="Times New Roman" w:cs="Times New Roman"/>
+          <w:noProof/>
+          <w:sz w:val="28"/>
+          <w:lang w:val="en-US" w:eastAsia="ru-RU"/>
+        </w:rPr>
+      </w:pPr>
+    </w:p>
+    <w:p>
+      <w:pPr>
+        <w:rPr>
+          <w:rFonts w:ascii="Times New Roman" w:hAnsi="Times New Roman" w:cs="Times New Roman"/>
+          <w:noProof/>
+          <w:sz w:val="28"/>
+          <w:lang w:val="en-US" w:eastAsia="ru-RU"/>
+        </w:rPr>
+      </w:pPr>
+    </w:p>
+    <w:p>
+      <w:pPr>
+        <w:rPr>
+          <w:rFonts w:ascii="Times New Roman" w:hAnsi="Times New Roman" w:cs="Times New Roman"/>
+          <w:noProof/>
+          <w:sz w:val="28"/>
+          <w:lang w:val="en-US" w:eastAsia="ru-RU"/>
+        </w:rPr>
+      </w:pPr>
+    </w:p>
+    <w:p>
+      <w:pPr>
+        <w:rPr>
+          <w:rFonts w:ascii="Times New Roman" w:hAnsi="Times New Roman" w:cs="Times New Roman"/>
+          <w:noProof/>
+          <w:sz w:val="28"/>
+          <w:lang w:val="en-US" w:eastAsia="ru-RU"/>
+        </w:rPr>
+      </w:pPr>
+      <w:r>
+        <w:rPr>
+          <w:rFonts w:ascii="Times New Roman" w:hAnsi="Times New Roman" w:cs="Times New Roman"/>
+          <w:noProof/>
+          <w:sz w:val="28"/>
+          <w:lang w:val="en-US" w:eastAsia="ru-RU"/>
         </w:rPr>
         <w:lastRenderedPageBreak/>
-        <w:tab/>
-        <w:t xml:space="preserve">To save data in the file need use method </w:t>
-      </w:r>
-      <w:proofErr w:type="gramStart"/>
-      <w:r>
-        <w:rPr>
-          <w:rFonts w:ascii="Times New Roman" w:hAnsi="Times New Roman" w:cs="Times New Roman"/>
-          <w:sz w:val="28"/>
-          <w:szCs w:val="28"/>
-          <w:lang w:val="en-US"/>
-        </w:rPr>
-        <w:t>Serialize</w:t>
-      </w:r>
-      <w:r>
-        <w:rPr>
-          <w:rFonts w:ascii="Times New Roman" w:hAnsi="Times New Roman" w:cs="Times New Roman"/>
-          <w:sz w:val="28"/>
-          <w:szCs w:val="28"/>
-          <w:lang w:val="en-US"/>
-        </w:rPr>
-        <w:t>(</w:t>
-      </w:r>
-      <w:proofErr w:type="gramEnd"/>
-      <w:r>
-        <w:rPr>
-          <w:rFonts w:ascii="Times New Roman" w:hAnsi="Times New Roman" w:cs="Times New Roman"/>
-          <w:sz w:val="28"/>
-          <w:szCs w:val="28"/>
-          <w:lang w:val="en-US"/>
-        </w:rPr>
-        <w:t>)</w:t>
-      </w:r>
-      <w:r>
-        <w:rPr>
-          <w:rFonts w:ascii="Times New Roman" w:hAnsi="Times New Roman" w:cs="Times New Roman"/>
-          <w:sz w:val="28"/>
-          <w:szCs w:val="28"/>
-          <w:lang w:val="en-US"/>
-        </w:rPr>
-        <w:t xml:space="preserve">, this method accept a collection </w:t>
-      </w:r>
-      <w:r>
-        <w:rPr>
-          <w:rFonts w:ascii="Times New Roman" w:hAnsi="Times New Roman" w:cs="Times New Roman"/>
-          <w:b/>
-          <w:sz w:val="28"/>
-          <w:szCs w:val="28"/>
-          <w:lang w:val="en-US"/>
-        </w:rPr>
-        <w:t>cars</w:t>
-      </w:r>
-      <w:r>
-        <w:rPr>
-          <w:rFonts w:ascii="Times New Roman" w:hAnsi="Times New Roman" w:cs="Times New Roman"/>
-          <w:b/>
+        <w:t xml:space="preserve">Enter 2 </w:t>
+      </w:r>
+      <w:r>
+        <w:rPr>
+          <w:rFonts w:ascii="Times New Roman" w:hAnsi="Times New Roman" w:cs="Times New Roman"/>
+          <w:sz w:val="28"/>
+          <w:szCs w:val="28"/>
+          <w:lang w:val="en-US"/>
+        </w:rPr>
+        <w:t>–</w:t>
+      </w:r>
+      <w:r>
+        <w:rPr>
+          <w:rFonts w:ascii="Times New Roman" w:hAnsi="Times New Roman" w:cs="Times New Roman"/>
+          <w:sz w:val="28"/>
+          <w:szCs w:val="28"/>
+          <w:lang w:val="en-US"/>
+        </w:rPr>
+        <w:t xml:space="preserve"> to calculate the cost of the car depending on the selected configuration</w:t>
+      </w:r>
+      <w:r>
+        <w:rPr>
+          <w:rFonts w:ascii="Times New Roman" w:hAnsi="Times New Roman" w:cs="Times New Roman"/>
+          <w:noProof/>
+          <w:sz w:val="28"/>
+          <w:lang w:val="en-US" w:eastAsia="ru-RU"/>
+        </w:rPr>
+        <w:t xml:space="preserve">, </w:t>
+      </w:r>
+      <w:r>
+        <w:rPr>
+          <w:rFonts w:ascii="Times New Roman" w:hAnsi="Times New Roman" w:cs="Times New Roman"/>
+          <w:noProof/>
+          <w:sz w:val="28"/>
+          <w:lang w:val="en-US" w:eastAsia="ru-RU"/>
+        </w:rPr>
+        <w:t>press</w:t>
+      </w:r>
+      <w:r>
+        <w:rPr>
+          <w:rFonts w:ascii="Times New Roman" w:hAnsi="Times New Roman" w:cs="Times New Roman"/>
+          <w:noProof/>
+          <w:sz w:val="28"/>
+          <w:lang w:val="en-US" w:eastAsia="ru-RU"/>
+        </w:rPr>
+        <w:t xml:space="preserve"> any key to return to the menu.</w:t>
+      </w:r>
+    </w:p>
+    <w:p>
+      <w:pPr>
+        <w:jc w:val="center"/>
+        <w:rPr>
+          <w:rFonts w:ascii="Times New Roman" w:hAnsi="Times New Roman" w:cs="Times New Roman"/>
+          <w:sz w:val="28"/>
+          <w:szCs w:val="28"/>
+          <w:lang w:val="en-US"/>
+        </w:rPr>
+      </w:pPr>
+      <w:r>
+        <w:rPr>
+          <w:noProof/>
+          <w:lang w:eastAsia="ru-RU"/>
+        </w:rPr>
+        <w:drawing>
+          <wp:inline distT="0" distB="0" distL="0" distR="0" wp14:anchorId="1A7FE24D" wp14:editId="37195235">
+            <wp:extent cx="4511040" cy="3269359"/>
+            <wp:effectExtent l="0" t="0" r="3810" b="7620"/>
+            <wp:docPr id="3" name="Рисунок 3"/>
+            <wp:cNvGraphicFramePr>
+              <a:graphicFrameLocks xmlns:a="http://schemas.openxmlformats.org/drawingml/2006/main" noChangeAspect="1"/>
+            </wp:cNvGraphicFramePr>
+            <a:graphic xmlns:a="http://schemas.openxmlformats.org/drawingml/2006/main">
+              <a:graphicData uri="http://schemas.openxmlformats.org/drawingml/2006/picture">
+                <pic:pic xmlns:pic="http://schemas.openxmlformats.org/drawingml/2006/picture">
+                  <pic:nvPicPr>
+                    <pic:cNvPr id="1" name=""/>
+                    <pic:cNvPicPr/>
+                  </pic:nvPicPr>
+                  <pic:blipFill>
+                    <a:blip r:embed="rId7"/>
+                    <a:stretch>
+                      <a:fillRect/>
+                    </a:stretch>
+                  </pic:blipFill>
+                  <pic:spPr>
+                    <a:xfrm>
+                      <a:off x="0" y="0"/>
+                      <a:ext cx="4530610" cy="3283543"/>
+                    </a:xfrm>
+                    <a:prstGeom prst="rect">
+                      <a:avLst/>
+                    </a:prstGeom>
+                  </pic:spPr>
+                </pic:pic>
+              </a:graphicData>
+            </a:graphic>
+          </wp:inline>
+        </w:drawing>
+      </w:r>
+    </w:p>
+    <w:p>
+      <w:pPr>
+        <w:rPr>
+          <w:rFonts w:ascii="Times New Roman" w:hAnsi="Times New Roman" w:cs="Times New Roman"/>
+          <w:noProof/>
+          <w:sz w:val="28"/>
+          <w:lang w:val="en-US" w:eastAsia="ru-RU"/>
+        </w:rPr>
+      </w:pPr>
+      <w:r>
+        <w:rPr>
+          <w:rFonts w:ascii="Times New Roman" w:hAnsi="Times New Roman" w:cs="Times New Roman"/>
+          <w:sz w:val="28"/>
+          <w:szCs w:val="28"/>
+          <w:lang w:val="en-US"/>
+        </w:rPr>
+        <w:t xml:space="preserve">Enter 3 </w:t>
+      </w:r>
+      <w:r>
+        <w:rPr>
+          <w:rFonts w:ascii="Times New Roman" w:hAnsi="Times New Roman" w:cs="Times New Roman"/>
+          <w:sz w:val="28"/>
+          <w:szCs w:val="28"/>
+          <w:lang w:val="en-US"/>
+        </w:rPr>
+        <w:t>–</w:t>
+      </w:r>
+      <w:r>
+        <w:rPr>
+          <w:rFonts w:ascii="Times New Roman" w:hAnsi="Times New Roman" w:cs="Times New Roman"/>
+          <w:sz w:val="28"/>
+          <w:szCs w:val="28"/>
+          <w:lang w:val="en-US"/>
+        </w:rPr>
+        <w:t xml:space="preserve"> to sort cars by price, </w:t>
+      </w:r>
+      <w:r>
+        <w:rPr>
+          <w:rFonts w:ascii="Times New Roman" w:hAnsi="Times New Roman" w:cs="Times New Roman"/>
+          <w:noProof/>
+          <w:sz w:val="28"/>
+          <w:lang w:val="en-US" w:eastAsia="ru-RU"/>
+        </w:rPr>
+        <w:t>press</w:t>
+      </w:r>
+      <w:r>
+        <w:rPr>
+          <w:rFonts w:ascii="Times New Roman" w:hAnsi="Times New Roman" w:cs="Times New Roman"/>
+          <w:noProof/>
+          <w:sz w:val="28"/>
+          <w:lang w:val="en-US" w:eastAsia="ru-RU"/>
+        </w:rPr>
+        <w:t xml:space="preserve"> any key to return to the menu.</w:t>
+      </w:r>
+    </w:p>
+    <w:p>
+      <w:pPr>
+        <w:jc w:val="center"/>
+        <w:rPr>
+          <w:rFonts w:ascii="Times New Roman" w:hAnsi="Times New Roman" w:cs="Times New Roman"/>
+          <w:sz w:val="28"/>
+          <w:szCs w:val="28"/>
+          <w:lang w:val="en-US"/>
+        </w:rPr>
+      </w:pPr>
+      <w:r>
+        <w:rPr>
+          <w:noProof/>
+          <w:lang w:eastAsia="ru-RU"/>
+        </w:rPr>
+        <w:drawing>
+          <wp:inline distT="0" distB="0" distL="0" distR="0" wp14:anchorId="479F38F2" wp14:editId="1CC6E563">
+            <wp:extent cx="4540943" cy="4871988"/>
+            <wp:effectExtent l="0" t="0" r="0" b="5080"/>
+            <wp:docPr id="4" name="Рисунок 4"/>
+            <wp:cNvGraphicFramePr>
+              <a:graphicFrameLocks xmlns:a="http://schemas.openxmlformats.org/drawingml/2006/main" noChangeAspect="1"/>
+            </wp:cNvGraphicFramePr>
+            <a:graphic xmlns:a="http://schemas.openxmlformats.org/drawingml/2006/main">
+              <a:graphicData uri="http://schemas.openxmlformats.org/drawingml/2006/picture">
+                <pic:pic xmlns:pic="http://schemas.openxmlformats.org/drawingml/2006/picture">
+                  <pic:nvPicPr>
+                    <pic:cNvPr id="1" name=""/>
+                    <pic:cNvPicPr/>
+                  </pic:nvPicPr>
+                  <pic:blipFill>
+                    <a:blip r:embed="rId8"/>
+                    <a:stretch>
+                      <a:fillRect/>
+                    </a:stretch>
+                  </pic:blipFill>
+                  <pic:spPr>
+                    <a:xfrm>
+                      <a:off x="0" y="0"/>
+                      <a:ext cx="4547152" cy="4878649"/>
+                    </a:xfrm>
+                    <a:prstGeom prst="rect">
+                      <a:avLst/>
+                    </a:prstGeom>
+                  </pic:spPr>
+                </pic:pic>
+              </a:graphicData>
+            </a:graphic>
+          </wp:inline>
+        </w:drawing>
+      </w:r>
+    </w:p>
+    <w:p>
+      <w:pPr>
+        <w:rPr>
+          <w:noProof/>
+          <w:lang w:val="en-US" w:eastAsia="ru-RU"/>
+        </w:rPr>
+      </w:pPr>
+      <w:r>
+        <w:rPr>
+          <w:rFonts w:ascii="Times New Roman" w:hAnsi="Times New Roman" w:cs="Times New Roman"/>
+          <w:noProof/>
+          <w:sz w:val="28"/>
+          <w:szCs w:val="28"/>
+          <w:lang w:val="en-US" w:eastAsia="ru-RU"/>
+        </w:rPr>
+        <w:lastRenderedPageBreak/>
+        <w:t>Enter</w:t>
+      </w:r>
+      <w:r>
+        <w:rPr>
+          <w:rFonts w:ascii="Times New Roman" w:hAnsi="Times New Roman" w:cs="Times New Roman"/>
           <w:sz w:val="28"/>
           <w:szCs w:val="28"/>
           <w:lang w:val="en-US"/>
@@ -774,18 +737,51 @@
           <w:szCs w:val="28"/>
           <w:lang w:val="en-US"/>
         </w:rPr>
-        <w:t>and serialize on the directory which you need.</w:t>
-      </w:r>
-    </w:p>
-    <w:p>
-      <w:pPr>
-        <w:rPr>
-          <w:rFonts w:ascii="Times New Roman" w:hAnsi="Times New Roman" w:cs="Times New Roman"/>
-          <w:sz w:val="28"/>
-          <w:szCs w:val="28"/>
-          <w:lang w:val="en-US"/>
-        </w:rPr>
-      </w:pPr>
+        <w:t>4</w:t>
+      </w:r>
+      <w:r>
+        <w:rPr>
+          <w:rFonts w:ascii="Times New Roman" w:hAnsi="Times New Roman" w:cs="Times New Roman"/>
+          <w:sz w:val="28"/>
+          <w:szCs w:val="28"/>
+          <w:lang w:val="en-US"/>
+        </w:rPr>
+        <w:t xml:space="preserve"> – </w:t>
+      </w:r>
+      <w:r>
+        <w:rPr>
+          <w:rFonts w:ascii="Times New Roman" w:hAnsi="Times New Roman" w:cs="Times New Roman"/>
+          <w:sz w:val="28"/>
+          <w:szCs w:val="28"/>
+          <w:lang w:val="en-US"/>
+        </w:rPr>
+        <w:t xml:space="preserve">to </w:t>
+      </w:r>
+      <w:r>
+        <w:rPr>
+          <w:rFonts w:ascii="Times New Roman" w:hAnsi="Times New Roman" w:cs="Times New Roman"/>
+          <w:sz w:val="28"/>
+          <w:szCs w:val="28"/>
+          <w:lang w:val="en-US"/>
+        </w:rPr>
+        <w:t>find a complete set that corresponds to a given price range</w:t>
+      </w:r>
+      <w:r>
+        <w:rPr>
+          <w:rFonts w:ascii="Times New Roman" w:hAnsi="Times New Roman" w:cs="Times New Roman"/>
+          <w:sz w:val="28"/>
+          <w:szCs w:val="28"/>
+          <w:lang w:val="en-US"/>
+        </w:rPr>
+        <w:t>, input the beginning and ending price range, if you input some letters you see error message, press any key to return to the menu.</w:t>
+      </w:r>
+      <w:r>
+        <w:rPr>
+          <w:noProof/>
+          <w:lang w:val="en-US" w:eastAsia="ru-RU"/>
+        </w:rPr>
+        <w:t xml:space="preserve"> </w:t>
+      </w:r>
     </w:p>
     <w:p>
       <w:pPr>
@@ -798,37 +794,83 @@
       <w:r>
         <w:rPr>
           <w:noProof/>
-          <w:lang w:val="en-US" w:eastAsia="ru-RU"/>
-        </w:rPr>
-        <w:t xml:space="preserve">    </w:t>
-      </w:r>
-    </w:p>
-    <w:p>
-      <w:pPr>
-        <w:jc w:val="center"/>
-        <w:rPr>
-          <w:noProof/>
-          <w:lang w:val="en-US" w:eastAsia="ru-RU"/>
-        </w:rPr>
-      </w:pPr>
-      <w:r>
-        <w:rPr>
-          <w:noProof/>
-          <w:lang w:val="en-US" w:eastAsia="ru-RU"/>
-        </w:rPr>
-        <w:t xml:space="preserve">  </w:t>
-      </w:r>
-    </w:p>
-    <w:p>
-      <w:pPr>
-        <w:jc w:val="center"/>
-        <w:rPr>
-          <w:rFonts w:ascii="Times New Roman" w:hAnsi="Times New Roman" w:cs="Times New Roman"/>
-          <w:sz w:val="28"/>
-          <w:szCs w:val="28"/>
-          <w:lang w:val="en-US"/>
-        </w:rPr>
-      </w:pPr>
+          <w:lang w:eastAsia="ru-RU"/>
+        </w:rPr>
+        <w:drawing>
+          <wp:inline distT="0" distB="0" distL="0" distR="0" wp14:anchorId="1E503348" wp14:editId="0A92364B">
+            <wp:extent cx="4529167" cy="4134590"/>
+            <wp:effectExtent l="0" t="0" r="5080" b="0"/>
+            <wp:docPr id="5" name="Рисунок 5"/>
+            <wp:cNvGraphicFramePr>
+              <a:graphicFrameLocks xmlns:a="http://schemas.openxmlformats.org/drawingml/2006/main" noChangeAspect="1"/>
+            </wp:cNvGraphicFramePr>
+            <a:graphic xmlns:a="http://schemas.openxmlformats.org/drawingml/2006/main">
+              <a:graphicData uri="http://schemas.openxmlformats.org/drawingml/2006/picture">
+                <pic:pic xmlns:pic="http://schemas.openxmlformats.org/drawingml/2006/picture">
+                  <pic:nvPicPr>
+                    <pic:cNvPr id="1" name=""/>
+                    <pic:cNvPicPr/>
+                  </pic:nvPicPr>
+                  <pic:blipFill>
+                    <a:blip r:embed="rId9"/>
+                    <a:stretch>
+                      <a:fillRect/>
+                    </a:stretch>
+                  </pic:blipFill>
+                  <pic:spPr>
+                    <a:xfrm>
+                      <a:off x="0" y="0"/>
+                      <a:ext cx="4553087" cy="4156426"/>
+                    </a:xfrm>
+                    <a:prstGeom prst="rect">
+                      <a:avLst/>
+                    </a:prstGeom>
+                  </pic:spPr>
+                </pic:pic>
+              </a:graphicData>
+            </a:graphic>
+          </wp:inline>
+        </w:drawing>
+      </w:r>
+    </w:p>
+    <w:p>
+      <w:pPr>
+        <w:rPr>
+          <w:rFonts w:ascii="Times New Roman" w:hAnsi="Times New Roman" w:cs="Times New Roman"/>
+          <w:sz w:val="28"/>
+          <w:szCs w:val="28"/>
+          <w:lang w:val="en-US"/>
+        </w:rPr>
+      </w:pPr>
+      <w:r>
+        <w:rPr>
+          <w:rFonts w:ascii="Times New Roman" w:hAnsi="Times New Roman" w:cs="Times New Roman"/>
+          <w:sz w:val="28"/>
+          <w:szCs w:val="28"/>
+          <w:lang w:val="en-US"/>
+        </w:rPr>
+        <w:t xml:space="preserve">Enter 5 </w:t>
+      </w:r>
+      <w:r>
+        <w:rPr>
+          <w:rFonts w:ascii="Times New Roman" w:hAnsi="Times New Roman" w:cs="Times New Roman"/>
+          <w:sz w:val="28"/>
+          <w:szCs w:val="28"/>
+          <w:lang w:val="en-US"/>
+        </w:rPr>
+        <w:t>–</w:t>
+      </w:r>
+      <w:r>
+        <w:rPr>
+          <w:rFonts w:ascii="Times New Roman" w:hAnsi="Times New Roman" w:cs="Times New Roman"/>
+          <w:sz w:val="28"/>
+          <w:szCs w:val="28"/>
+          <w:lang w:val="en-US"/>
+        </w:rPr>
+        <w:t xml:space="preserve"> to exit of the application.</w:t>
+      </w:r>
+      <w:bookmarkStart w:id="0" w:name="_GoBack"/>
+      <w:bookmarkEnd w:id="0"/>
     </w:p>
     <w:p>
       <w:pPr>

</xml_diff>